<commit_message>
Documentation, userManual PDF version updata
</commit_message>
<xml_diff>
--- a/Documents/Dokumentation/Documentation.docx
+++ b/Documents/Dokumentation/Documentation.docx
@@ -1859,6 +1859,8 @@
       <w:r>
         <w:t>Backend</w:t>
       </w:r>
+      <w:bookmarkStart w:id="0" w:name="_GoBack"/>
+      <w:bookmarkEnd w:id="0"/>
       <w:proofErr w:type="spellEnd"/>
     </w:p>
     <w:p>
@@ -8232,10 +8234,7 @@
       </w:tr>
     </w:tbl>
     <w:p/>
-    <w:p>
-      <w:bookmarkStart w:id="0" w:name="_GoBack"/>
-      <w:bookmarkEnd w:id="0"/>
-    </w:p>
+    <w:p/>
     <w:p>
       <w:pPr>
         <w:pStyle w:val="Nagwek2"/>

</xml_diff>

<commit_message>
Changes database, instruction, documentation
</commit_message>
<xml_diff>
--- a/Documents/Dokumentation/Documentation.docx
+++ b/Documents/Dokumentation/Documentation.docx
@@ -1081,10 +1081,7 @@
         </w:numPr>
       </w:pPr>
       <w:r>
-        <w:t>Zainstalować</w:t>
-      </w:r>
-      <w:r>
-        <w:t xml:space="preserve"> Visual Studio 2017 wybierając dodatkowo ASP.NET and Web Development w zakładce </w:t>
+        <w:t xml:space="preserve">Zainstalować Visual Studio 2017 wybierając dodatkowo ASP.NET and Web Development w zakładce </w:t>
       </w:r>
       <w:proofErr w:type="spellStart"/>
       <w:r>
@@ -1859,37 +1856,26 @@
       <w:r>
         <w:t>Backend</w:t>
       </w:r>
-      <w:bookmarkStart w:id="0" w:name="_GoBack"/>
-      <w:bookmarkEnd w:id="0"/>
       <w:proofErr w:type="spellEnd"/>
     </w:p>
     <w:p>
       <w:pPr>
-        <w:pStyle w:val="Podtytu"/>
         <w:rPr>
           <w:rFonts w:eastAsia="Cardo"/>
-        </w:rPr>
-      </w:pPr>
+          <w:color w:val="5A5A5A" w:themeColor="text1" w:themeTint="A5"/>
+          <w:spacing w:val="15"/>
+        </w:rPr>
+      </w:pPr>
+      <w:proofErr w:type="spellStart"/>
       <w:r>
         <w:rPr>
           <w:rFonts w:eastAsia="Cardo"/>
-        </w:rPr>
-        <w:t xml:space="preserve">Listing </w:t>
-      </w:r>
-      <w:proofErr w:type="spellStart"/>
-      <w:r>
-        <w:rPr>
-          <w:rFonts w:eastAsia="Cardo"/>
-        </w:rPr>
-        <w:t>Item</w:t>
+          <w:color w:val="5A5A5A" w:themeColor="text1" w:themeTint="A5"/>
+          <w:spacing w:val="15"/>
+        </w:rPr>
+        <w:t>ListingItemModel</w:t>
       </w:r>
       <w:proofErr w:type="spellEnd"/>
-      <w:r>
-        <w:rPr>
-          <w:rFonts w:eastAsia="Cardo"/>
-        </w:rPr>
-        <w:t xml:space="preserve"> Model</w:t>
-      </w:r>
     </w:p>
     <w:p>
       <w:pPr>
@@ -2751,13 +2737,15 @@
         </w:rPr>
         <w:t>Cleaning</w:t>
       </w:r>
+      <w:bookmarkStart w:id="0" w:name="_GoBack"/>
+      <w:bookmarkEnd w:id="0"/>
+      <w:r>
+        <w:rPr>
+          <w:rFonts w:eastAsia="Cardo"/>
+        </w:rPr>
+        <w:t>Handler</w:t>
+      </w:r>
       <w:proofErr w:type="spellEnd"/>
-      <w:r>
-        <w:rPr>
-          <w:rFonts w:eastAsia="Cardo"/>
-        </w:rPr>
-        <w:t xml:space="preserve"> Handler</w:t>
-      </w:r>
     </w:p>
     <w:p>
       <w:pPr>
@@ -7277,10 +7265,7 @@
             </w:pPr>
             <w:proofErr w:type="spellStart"/>
             <w:r>
-              <w:t>IHttpAction</w:t>
-            </w:r>
-            <w:r>
-              <w:t>Request</w:t>
+              <w:t>IHttpActionRequest</w:t>
             </w:r>
             <w:proofErr w:type="spellEnd"/>
           </w:p>

</xml_diff>